<commit_message>
added mount info option
</commit_message>
<xml_diff>
--- a/Wyssling Template Generator/templates/NJ Template (with defVals).docx
+++ b/Wyssling Template Generator/templates/NJ Template (with defVals).docx
@@ -1527,90 +1527,14 @@
           <w:rFonts w:ascii="Arial" w:hAnsi="Arial" w:cs="Arial"/>
         </w:rPr>
       </w:pPr>
-      <w:r>
-        <w:rPr>
-          <w:rFonts w:ascii="Arial" w:hAnsi="Arial" w:cs="Arial"/>
-        </w:rPr>
-        <w:t xml:space="preserve">The maximum allowable withdrawal force for a </w:t>
-      </w:r>
-      <w:r>
-        <w:rPr>
-          <w:rFonts w:ascii="Arial" w:hAnsi="Arial" w:cs="Arial"/>
-          <w:vertAlign w:val="superscript"/>
-        </w:rPr>
-        <w:t>5</w:t>
-      </w:r>
-      <w:r>
-        <w:rPr>
-          <w:rFonts w:ascii="Arial" w:hAnsi="Arial" w:cs="Arial"/>
-        </w:rPr>
-        <w:t>/</w:t>
-      </w:r>
-      <w:r>
-        <w:rPr>
-          <w:rFonts w:ascii="Arial" w:hAnsi="Arial" w:cs="Arial"/>
-          <w:vertAlign w:val="subscript"/>
-        </w:rPr>
-        <w:t>16</w:t>
-      </w:r>
-      <w:r>
-        <w:rPr>
-          <w:rFonts w:ascii="Arial" w:hAnsi="Arial" w:cs="Arial"/>
-        </w:rPr>
-        <w:t xml:space="preserve">” lag screw is </w:t>
-      </w:r>
-      <w:r>
-        <w:rPr>
-          <w:rFonts w:ascii="Arial" w:hAnsi="Arial" w:cs="Arial"/>
-        </w:rPr>
-        <w:t>229</w:t>
-      </w:r>
-      <w:r>
-        <w:rPr>
-          <w:rFonts w:ascii="Arial" w:hAnsi="Arial" w:cs="Arial"/>
-        </w:rPr>
-        <w:t xml:space="preserve"> </w:t>
-      </w:r>
       <w:proofErr w:type="spellStart"/>
       <w:r>
         <w:rPr>
           <w:rFonts w:ascii="Arial" w:hAnsi="Arial" w:cs="Arial"/>
         </w:rPr>
-        <w:t>lbs</w:t>
+        <w:t>mountInfoDef</w:t>
       </w:r>
       <w:proofErr w:type="spellEnd"/>
-      <w:r>
-        <w:rPr>
-          <w:rFonts w:ascii="Arial" w:hAnsi="Arial" w:cs="Arial"/>
-        </w:rPr>
-        <w:t xml:space="preserve"> per inch of penetration as identified in the National Design Standards (NDS) of timber construction specifications. Based on a minimum penetration depth of 2½”, the allowable capacity per connection is greater than the design withdrawal force (demand). Considering the variable factors for the existing roof framing and installation tolerances, the connection using one </w:t>
-      </w:r>
-      <w:r>
-        <w:rPr>
-          <w:rFonts w:ascii="Arial" w:hAnsi="Arial" w:cs="Arial"/>
-          <w:vertAlign w:val="superscript"/>
-        </w:rPr>
-        <w:t>5</w:t>
-      </w:r>
-      <w:r>
-        <w:rPr>
-          <w:rFonts w:ascii="Arial" w:hAnsi="Arial" w:cs="Arial"/>
-        </w:rPr>
-        <w:t>/</w:t>
-      </w:r>
-      <w:r>
-        <w:rPr>
-          <w:rFonts w:ascii="Arial" w:hAnsi="Arial" w:cs="Arial"/>
-          <w:vertAlign w:val="subscript"/>
-        </w:rPr>
-        <w:t>16</w:t>
-      </w:r>
-      <w:r>
-        <w:rPr>
-          <w:rFonts w:ascii="Arial" w:hAnsi="Arial" w:cs="Arial"/>
-        </w:rPr>
-        <w:t>” diameter lag screw with a minimum of 2½” embedment will be adequate and will include a sufficient factor of safety.</w:t>
-      </w:r>
     </w:p>
     <w:p>
       <w:pPr>
@@ -7477,25 +7401,6 @@
 </file>
 
 <file path=customXml/item1.xml><?xml version="1.0" encoding="utf-8"?>
-<b:Sources xmlns:b="http://schemas.openxmlformats.org/officeDocument/2006/bibliography" xmlns="http://schemas.openxmlformats.org/officeDocument/2006/bibliography" SelectedStyle="\APA.XSL" StyleName="APA"/>
-</file>
-
-<file path=customXml/item2.xml><?xml version="1.0" encoding="utf-8"?>
-<p:properties xmlns:p="http://schemas.microsoft.com/office/2006/metadata/properties" xmlns:xsi="http://www.w3.org/2001/XMLSchema-instance" xmlns:pc="http://schemas.microsoft.com/office/infopath/2007/PartnerControls">
-  <documentManagement/>
-</p:properties>
-</file>
-
-<file path=customXml/item3.xml><?xml version="1.0" encoding="utf-8"?>
-<?mso-contentType ?>
-<FormTemplates xmlns="http://schemas.microsoft.com/sharepoint/v3/contenttype/forms">
-  <Display>DocumentLibraryForm</Display>
-  <Edit>DocumentLibraryForm</Edit>
-  <New>DocumentLibraryForm</New>
-</FormTemplates>
-</file>
-
-<file path=customXml/item4.xml><?xml version="1.0" encoding="utf-8"?>
 <ct:contentTypeSchema xmlns:ct="http://schemas.microsoft.com/office/2006/metadata/contentType" xmlns:ma="http://schemas.microsoft.com/office/2006/metadata/properties/metaAttributes" ct:_="" ma:_="" ma:contentTypeName="Document" ma:contentTypeID="0x010100F1E846191DECD24E964CCBC29C613EE9" ma:contentTypeVersion="13" ma:contentTypeDescription="Create a new document." ma:contentTypeScope="" ma:versionID="51ce5e066dc65bc9d530495e4e1c5d2f">
   <xsd:schema xmlns:xsd="http://www.w3.org/2001/XMLSchema" xmlns:xs="http://www.w3.org/2001/XMLSchema" xmlns:p="http://schemas.microsoft.com/office/2006/metadata/properties" xmlns:ns2="86273179-6f92-4beb-825f-59f5cea2b9ee" xmlns:ns3="25f7fb35-c819-4940-88ff-5a4234770430" targetNamespace="http://schemas.microsoft.com/office/2006/metadata/properties" ma:root="true" ma:fieldsID="3cfd6ab2d0aba39e26bfedd2badbfe61" ns2:_="" ns3:_="">
     <xsd:import namespace="86273179-6f92-4beb-825f-59f5cea2b9ee"/>
@@ -7718,32 +7623,26 @@
 </ct:contentTypeSchema>
 </file>
 
-<file path=customXml/itemProps1.xml><?xml version="1.0" encoding="utf-8"?>
-<ds:datastoreItem xmlns:ds="http://schemas.openxmlformats.org/officeDocument/2006/customXml" ds:itemID="{9BF90B2C-89F6-4629-8CD3-4C35116DABA7}">
-  <ds:schemaRefs>
-    <ds:schemaRef ds:uri="http://schemas.openxmlformats.org/officeDocument/2006/bibliography"/>
-  </ds:schemaRefs>
-</ds:datastoreItem>
+<file path=customXml/item2.xml><?xml version="1.0" encoding="utf-8"?>
+<?mso-contentType ?>
+<FormTemplates xmlns="http://schemas.microsoft.com/sharepoint/v3/contenttype/forms">
+  <Display>DocumentLibraryForm</Display>
+  <Edit>DocumentLibraryForm</Edit>
+  <New>DocumentLibraryForm</New>
+</FormTemplates>
 </file>
 
-<file path=customXml/itemProps2.xml><?xml version="1.0" encoding="utf-8"?>
-<ds:datastoreItem xmlns:ds="http://schemas.openxmlformats.org/officeDocument/2006/customXml" ds:itemID="{9230A7FD-B994-4206-B423-839802C26278}">
-  <ds:schemaRefs>
-    <ds:schemaRef ds:uri="http://schemas.microsoft.com/office/2006/metadata/properties"/>
-    <ds:schemaRef ds:uri="http://schemas.microsoft.com/office/infopath/2007/PartnerControls"/>
-  </ds:schemaRefs>
-</ds:datastoreItem>
+<file path=customXml/item3.xml><?xml version="1.0" encoding="utf-8"?>
+<p:properties xmlns:p="http://schemas.microsoft.com/office/2006/metadata/properties" xmlns:xsi="http://www.w3.org/2001/XMLSchema-instance" xmlns:pc="http://schemas.microsoft.com/office/infopath/2007/PartnerControls">
+  <documentManagement/>
+</p:properties>
 </file>
 
-<file path=customXml/itemProps3.xml><?xml version="1.0" encoding="utf-8"?>
-<ds:datastoreItem xmlns:ds="http://schemas.openxmlformats.org/officeDocument/2006/customXml" ds:itemID="{999ADAB3-CBF5-4531-9981-79FBDB1959DF}">
-  <ds:schemaRefs>
-    <ds:schemaRef ds:uri="http://schemas.microsoft.com/sharepoint/v3/contenttype/forms"/>
-  </ds:schemaRefs>
-</ds:datastoreItem>
+<file path=customXml/item4.xml><?xml version="1.0" encoding="utf-8"?>
+<b:Sources xmlns:b="http://schemas.openxmlformats.org/officeDocument/2006/bibliography" xmlns="http://schemas.openxmlformats.org/officeDocument/2006/bibliography" SelectedStyle="\APA.XSL" StyleName="APA"/>
 </file>
 
-<file path=customXml/itemProps4.xml><?xml version="1.0" encoding="utf-8"?>
+<file path=customXml/itemProps1.xml><?xml version="1.0" encoding="utf-8"?>
 <ds:datastoreItem xmlns:ds="http://schemas.openxmlformats.org/officeDocument/2006/customXml" ds:itemID="{96469A71-3CFA-4A39-B2FF-C36E3787C026}">
   <ds:schemaRefs>
     <ds:schemaRef ds:uri="http://schemas.microsoft.com/office/2006/metadata/contentType"/>
@@ -7760,4 +7659,29 @@
     <ds:schemaRef ds:uri="http://schemas.microsoft.com/internal/obd"/>
   </ds:schemaRefs>
 </ds:datastoreItem>
+</file>
+
+<file path=customXml/itemProps2.xml><?xml version="1.0" encoding="utf-8"?>
+<ds:datastoreItem xmlns:ds="http://schemas.openxmlformats.org/officeDocument/2006/customXml" ds:itemID="{999ADAB3-CBF5-4531-9981-79FBDB1959DF}">
+  <ds:schemaRefs>
+    <ds:schemaRef ds:uri="http://schemas.microsoft.com/sharepoint/v3/contenttype/forms"/>
+  </ds:schemaRefs>
+</ds:datastoreItem>
+</file>
+
+<file path=customXml/itemProps3.xml><?xml version="1.0" encoding="utf-8"?>
+<ds:datastoreItem xmlns:ds="http://schemas.openxmlformats.org/officeDocument/2006/customXml" ds:itemID="{9230A7FD-B994-4206-B423-839802C26278}">
+  <ds:schemaRefs>
+    <ds:schemaRef ds:uri="http://schemas.microsoft.com/office/2006/metadata/properties"/>
+    <ds:schemaRef ds:uri="http://schemas.microsoft.com/office/infopath/2007/PartnerControls"/>
+  </ds:schemaRefs>
+</ds:datastoreItem>
+</file>
+
+<file path=customXml/itemProps4.xml><?xml version="1.0" encoding="utf-8"?>
+<ds:datastoreItem xmlns:ds="http://schemas.openxmlformats.org/officeDocument/2006/customXml" ds:itemID="{9BF90B2C-89F6-4629-8CD3-4C35116DABA7}">
+  <ds:schemaRefs>
+    <ds:schemaRef ds:uri="http://schemas.openxmlformats.org/officeDocument/2006/bibliography"/>
+  </ds:schemaRefs>
+</ds:datastoreItem>
 </file>
</xml_diff>